<commit_message>
Correct Russian translation and add Privacy policy
</commit_message>
<xml_diff>
--- a/help/SMBSync2_Help_RU_folder_internal.docx
+++ b/help/SMBSync2_Help_RU_folder_internal.docx
@@ -1390,21 +1390,7 @@
           <w:rFonts w:asciiTheme="minorHAnsi" w:hAnsiTheme="minorHAnsi"/>
           <w:szCs w:val="21"/>
         </w:rPr>
-        <w:t xml:space="preserve">Введите шаблон создаваемого каталога. Значения по умолчанию </w:t>
-      </w:r>
-      <w:r>
-        <w:rPr>
-          <w:rFonts w:asciiTheme="minorHAnsi" w:hAnsiTheme="minorHAnsi"/>
-          <w:szCs w:val="21"/>
-        </w:rPr>
-        <w:t>–</w:t>
-      </w:r>
-      <w:r>
-        <w:rPr>
-          <w:rFonts w:asciiTheme="minorHAnsi" w:hAnsiTheme="minorHAnsi"/>
-          <w:szCs w:val="21"/>
-        </w:rPr>
-        <w:t xml:space="preserve"> %ГОДА%.</w:t>
+        <w:t>Введите шаблон создаваемого каталога. Значения по умолчанию – %ГОДА%.</w:t>
       </w:r>
     </w:p>
     <w:p>
@@ -1459,9 +1445,8 @@
         <w:r>
           <w:rPr>
             <w:rStyle w:val="a7"/>
-            <w:rFonts w:asciiTheme="minorHAnsi" w:hAnsiTheme="minorHAnsi"/>
           </w:rPr>
-          <w:t>https://drive.google.com/file/d/0B77t0XpnNT7OSzBzcV9SemEwbkE/view?usp=sharing</w:t>
+          <w:t>https://drive.google.com/file/d/0B77t0XpnNT7OYzZ0U01rR0VRMlk/view?usp=sharing</w:t>
         </w:r>
       </w:hyperlink>
     </w:p>
@@ -1693,7 +1678,7 @@
         <w:rStyle w:val="ab"/>
         <w:noProof/>
       </w:rPr>
-      <w:t>2</w:t>
+      <w:t>3</w:t>
     </w:r>
     <w:r>
       <w:rPr>
@@ -2044,28 +2029,28 @@
         <v:path o:extrusionok="f" gradientshapeok="t" o:connecttype="rect"/>
         <o:lock v:ext="edit" aspectratio="t"/>
       </v:shapetype>
-      <v:shape id="_x0000_i1316" type="#_x0000_t75" style="width:9.5pt;height:9.5pt" o:bullet="t">
+      <v:shape id="_x0000_i1094" type="#_x0000_t75" style="width:9.5pt;height:9.5pt" o:bullet="t">
         <v:imagedata r:id="rId1" o:title="BD21335_"/>
       </v:shape>
     </w:pict>
   </w:numPicBullet>
   <w:numPicBullet w:numPicBulletId="1">
     <w:pict>
-      <v:shape id="_x0000_i1317" type="#_x0000_t75" style="width:11.55pt;height:11.55pt" o:bullet="t">
+      <v:shape id="_x0000_i1095" type="#_x0000_t75" style="width:11.55pt;height:11.55pt" o:bullet="t">
         <v:imagedata r:id="rId2" o:title="BD14565_"/>
       </v:shape>
     </w:pict>
   </w:numPicBullet>
   <w:numPicBullet w:numPicBulletId="2">
     <w:pict>
-      <v:shape id="_x0000_i1318" type="#_x0000_t75" style="width:14.25pt;height:14.25pt;visibility:visible;mso-wrap-style:square" o:bullet="t">
+      <v:shape id="_x0000_i1096" type="#_x0000_t75" style="width:14.25pt;height:14.25pt;visibility:visible;mso-wrap-style:square" o:bullet="t">
         <v:imagedata r:id="rId3" o:title="context_button_select_all"/>
       </v:shape>
     </w:pict>
   </w:numPicBullet>
   <w:numPicBullet w:numPicBulletId="3">
     <w:pict>
-      <v:shape id="_x0000_i1319" type="#_x0000_t75" style="width:48.25pt;height:48.25pt;visibility:visible;mso-wrap-style:square" o:bullet="t">
+      <v:shape id="_x0000_i1097" type="#_x0000_t75" style="width:48.25pt;height:48.25pt;visibility:visible;mso-wrap-style:square" o:bullet="t">
         <v:imagedata r:id="rId4" o:title="context_button_share"/>
       </v:shape>
     </w:pict>
@@ -7968,7 +7953,6 @@
   <w:style w:type="character" w:default="1" w:styleId="a2">
     <w:name w:val="Default Paragraph Font"/>
     <w:uiPriority w:val="1"/>
-    <w:semiHidden/>
     <w:unhideWhenUsed/>
   </w:style>
   <w:style w:type="table" w:default="1" w:styleId="a3">
@@ -8648,7 +8632,7 @@
 </file>
 
 <file path=customXml/itemProps1.xml><?xml version="1.0" encoding="utf-8"?>
-<ds:datastoreItem xmlns:ds="http://schemas.openxmlformats.org/officeDocument/2006/customXml" ds:itemID="{894A582C-45AE-4D57-988F-D6431E0D5381}">
+<ds:datastoreItem xmlns:ds="http://schemas.openxmlformats.org/officeDocument/2006/customXml" ds:itemID="{68A3935C-CF0C-4872-B580-5A7AA8611BA1}">
   <ds:schemaRefs>
     <ds:schemaRef ds:uri="http://schemas.openxmlformats.org/officeDocument/2006/bibliography"/>
   </ds:schemaRefs>

</xml_diff>